<commit_message>
Update documentation, add comments with Chad/ vs Vlad station calibration
</commit_message>
<xml_diff>
--- a/Ground Station Software.docx
+++ b/Ground Station Software.docx
@@ -1,6 +1,6 @@
 
 <file path=word/document.xml><?xml version="1.0" encoding="utf-8"?>
-<w:document xmlns:wpc="http://schemas.microsoft.com/office/word/2010/wordprocessingCanvas" xmlns:cx="http://schemas.microsoft.com/office/drawing/2014/chartex" xmlns:cx1="http://schemas.microsoft.com/office/drawing/2015/9/8/chartex" xmlns:cx2="http://schemas.microsoft.com/office/drawing/2015/10/21/chartex" xmlns:cx3="http://schemas.microsoft.com/office/drawing/2016/5/9/chartex" xmlns:cx4="http://schemas.microsoft.com/office/drawing/2016/5/10/chartex" xmlns:cx5="http://schemas.microsoft.com/office/drawing/2016/5/11/chartex" xmlns:cx6="http://schemas.microsoft.com/office/drawing/2016/5/12/chartex" xmlns:cx7="http://schemas.microsoft.com/office/drawing/2016/5/13/chartex" xmlns:cx8="http://schemas.microsoft.com/office/drawing/2016/5/14/chartex" xmlns:mc="http://schemas.openxmlformats.org/markup-compatibility/2006" xmlns:aink="http://schemas.microsoft.com/office/drawing/2016/ink" xmlns:am3d="http://schemas.microsoft.com/office/drawing/2017/model3d" xmlns:o="urn:schemas-microsoft-com:office:office" xmlns:r="http://schemas.openxmlformats.org/officeDocument/2006/relationships" xmlns:m="http://schemas.openxmlformats.org/officeDocument/2006/math" xmlns:v="urn:schemas-microsoft-com:vml" xmlns:wp14="http://schemas.microsoft.com/office/word/2010/wordprocessingDrawing" xmlns:wp="http://schemas.openxmlformats.org/drawingml/2006/wordprocessingDrawing" xmlns:w10="urn:schemas-microsoft-com:office:word" xmlns:w="http://schemas.openxmlformats.org/wordprocessingml/2006/main" xmlns:w14="http://schemas.microsoft.com/office/word/2010/wordml" xmlns:w15="http://schemas.microsoft.com/office/word/2012/wordml" xmlns:w16cid="http://schemas.microsoft.com/office/word/2016/wordml/cid" xmlns:w16se="http://schemas.microsoft.com/office/word/2015/wordml/symex" xmlns:wpg="http://schemas.microsoft.com/office/word/2010/wordprocessingGroup" xmlns:wpi="http://schemas.microsoft.com/office/word/2010/wordprocessingInk" xmlns:wne="http://schemas.microsoft.com/office/word/2006/wordml" xmlns:wps="http://schemas.microsoft.com/office/word/2010/wordprocessingShape" mc:Ignorable="w14 w15 w16se w16cid wp14">
+<w:document xmlns:wpc="http://schemas.microsoft.com/office/word/2010/wordprocessingCanvas" xmlns:cx="http://schemas.microsoft.com/office/drawing/2014/chartex" xmlns:cx1="http://schemas.microsoft.com/office/drawing/2015/9/8/chartex" xmlns:mc="http://schemas.openxmlformats.org/markup-compatibility/2006" xmlns:o="urn:schemas-microsoft-com:office:office" xmlns:r="http://schemas.openxmlformats.org/officeDocument/2006/relationships" xmlns:m="http://schemas.openxmlformats.org/officeDocument/2006/math" xmlns:v="urn:schemas-microsoft-com:vml" xmlns:wp14="http://schemas.microsoft.com/office/word/2010/wordprocessingDrawing" xmlns:wp="http://schemas.openxmlformats.org/drawingml/2006/wordprocessingDrawing" xmlns:w10="urn:schemas-microsoft-com:office:word" xmlns:w="http://schemas.openxmlformats.org/wordprocessingml/2006/main" xmlns:w14="http://schemas.microsoft.com/office/word/2010/wordml" xmlns:w15="http://schemas.microsoft.com/office/word/2012/wordml" xmlns:w16se="http://schemas.microsoft.com/office/word/2015/wordml/symex" xmlns:wpg="http://schemas.microsoft.com/office/word/2010/wordprocessingGroup" xmlns:wpi="http://schemas.microsoft.com/office/word/2010/wordprocessingInk" xmlns:wne="http://schemas.microsoft.com/office/word/2006/wordml" xmlns:wps="http://schemas.microsoft.com/office/word/2010/wordprocessingShape" mc:Ignorable="w14 w15 w16se wp14">
   <w:body>
     <w:p>
       <w:pPr>
@@ -59,7 +59,7 @@
         </w:numPr>
       </w:pPr>
       <w:r>
-        <w:t>Install Qt Creator (v5.5.1)</w:t>
+        <w:t>Install Qt Creator</w:t>
       </w:r>
     </w:p>
     <w:p>
@@ -82,7 +82,7 @@
           <w:numId w:val="1"/>
         </w:numPr>
       </w:pPr>
-      <w:hyperlink r:id="rId8" w:history="1">
+      <w:hyperlink r:id="rId11" w:history="1">
         <w:r>
           <w:rPr>
             <w:rStyle w:val="Hyperlink"/>
@@ -124,7 +124,13 @@
         </w:numPr>
       </w:pPr>
       <w:r>
-        <w:t>Install Python 2.7</w:t>
+        <w:t>I</w:t>
+      </w:r>
+      <w:r>
+        <w:t>nstall Python 3</w:t>
+      </w:r>
+      <w:r>
+        <w:t>.7</w:t>
       </w:r>
     </w:p>
     <w:p>
@@ -136,7 +142,10 @@
         </w:numPr>
       </w:pPr>
       <w:r>
-        <w:t>Installing Python 2.7 will allow for editing/executing python via IDLE.</w:t>
+        <w:t>Installing Python 3</w:t>
+      </w:r>
+      <w:r>
+        <w:t>.7 will allow for editing/executing python via IDLE.</w:t>
       </w:r>
     </w:p>
     <w:p>
@@ -148,7 +157,22 @@
         </w:numPr>
       </w:pPr>
       <w:r>
-        <w:t>Installing Python 2.7 also installs pip.py (in C:/Python27/Scripts)</w:t>
+        <w:t>Installing Python 3</w:t>
+      </w:r>
+      <w:r>
+        <w:t>.7 als</w:t>
+      </w:r>
+      <w:r>
+        <w:t>o installs pip.py (in C:/</w:t>
+      </w:r>
+      <w:r>
+        <w:t>…/</w:t>
+      </w:r>
+      <w:r>
+        <w:t>Python3</w:t>
+      </w:r>
+      <w:r>
+        <w:t>7/Scripts)</w:t>
       </w:r>
     </w:p>
     <w:p>
@@ -166,7 +190,13 @@
         <w:t>Side</w:t>
       </w:r>
       <w:r>
-        <w:t xml:space="preserve"> via “pip install –U PySide” </w:t>
+        <w:t xml:space="preserve"> via “pip install –U PySide</w:t>
+      </w:r>
+      <w:r>
+        <w:t>2</w:t>
+      </w:r>
+      <w:r>
+        <w:t xml:space="preserve">” </w:t>
       </w:r>
     </w:p>
     <w:p>
@@ -190,10 +220,10 @@
           <w:noProof/>
         </w:rPr>
         <w:drawing>
-          <wp:inline distT="0" distB="0" distL="0" distR="0" wp14:anchorId="2AD49F85" wp14:editId="2AD49F86">
-            <wp:extent cx="5943600" cy="3124200"/>
-            <wp:effectExtent l="19050" t="19050" r="19050" b="19050"/>
-            <wp:docPr id="4" name="Picture 4"/>
+          <wp:inline distT="0" distB="0" distL="0" distR="0" wp14:anchorId="46F9F759" wp14:editId="045E2C04">
+            <wp:extent cx="5943600" cy="3354705"/>
+            <wp:effectExtent l="0" t="0" r="0" b="0"/>
+            <wp:docPr id="19" name="Picture 19" descr="A screenshot of a cell phone&#10;&#10;Description automatically generated"/>
             <wp:cNvGraphicFramePr>
               <a:graphicFrameLocks xmlns:a="http://schemas.openxmlformats.org/drawingml/2006/main" noChangeAspect="1"/>
             </wp:cNvGraphicFramePr>
@@ -201,35 +231,29 @@
               <a:graphicData uri="http://schemas.openxmlformats.org/drawingml/2006/picture">
                 <pic:pic xmlns:pic="http://schemas.openxmlformats.org/drawingml/2006/picture">
                   <pic:nvPicPr>
-                    <pic:cNvPr id="0" name="Picture 4"/>
-                    <pic:cNvPicPr>
-                      <a:picLocks noChangeAspect="1" noChangeArrowheads="1"/>
-                    </pic:cNvPicPr>
+                    <pic:cNvPr id="19" name="pyside2.JPG"/>
+                    <pic:cNvPicPr/>
                   </pic:nvPicPr>
                   <pic:blipFill>
-                    <a:blip r:embed="rId9" cstate="print"/>
-                    <a:srcRect/>
+                    <a:blip r:embed="rId12">
+                      <a:extLst>
+                        <a:ext uri="{28A0092B-C50C-407E-A947-70E740481C1C}">
+                          <a14:useLocalDpi xmlns:a14="http://schemas.microsoft.com/office/drawing/2010/main" val="0"/>
+                        </a:ext>
+                      </a:extLst>
+                    </a:blip>
                     <a:stretch>
                       <a:fillRect/>
                     </a:stretch>
                   </pic:blipFill>
-                  <pic:spPr bwMode="auto">
+                  <pic:spPr>
                     <a:xfrm>
                       <a:off x="0" y="0"/>
-                      <a:ext cx="5943600" cy="3124200"/>
+                      <a:ext cx="5943600" cy="3354705"/>
                     </a:xfrm>
                     <a:prstGeom prst="rect">
                       <a:avLst/>
                     </a:prstGeom>
-                    <a:noFill/>
-                    <a:ln w="9525">
-                      <a:solidFill>
-                        <a:schemeClr val="tx1"/>
-                      </a:solidFill>
-                      <a:miter lim="800000"/>
-                      <a:headEnd/>
-                      <a:tailEnd/>
-                    </a:ln>
                   </pic:spPr>
                 </pic:pic>
               </a:graphicData>
@@ -279,7 +303,7 @@
         </w:rPr>
         <w:t xml:space="preserve">Documentation - </w:t>
       </w:r>
-      <w:hyperlink r:id="rId10" w:history="1">
+      <w:hyperlink r:id="rId13" w:history="1">
         <w:r>
           <w:rPr>
             <w:rStyle w:val="Hyperlink"/>
@@ -298,8 +322,52 @@
         </w:numPr>
       </w:pPr>
       <w:r>
-        <w:t>Notice you must move to C:\Python27\Scripts to execute pip instruction</w:t>
-      </w:r>
+        <w:t>No</w:t>
+      </w:r>
+      <w:r>
+        <w:t>tice you must move to C:\</w:t>
+      </w:r>
+      <w:r>
+        <w:t>users\...\</w:t>
+      </w:r>
+      <w:r>
+        <w:t>Python3</w:t>
+      </w:r>
+      <w:r>
+        <w:t>7\Scripts to execute pip instruction</w:t>
+      </w:r>
+    </w:p>
+    <w:p>
+      <w:pPr>
+        <w:pStyle w:val="ListParagraph"/>
+        <w:ind w:left="1440"/>
+      </w:pPr>
+      <w:r>
+        <w:t xml:space="preserve">The path to my scripts folder is: </w:t>
+      </w:r>
+    </w:p>
+    <w:p>
+      <w:pPr>
+        <w:pStyle w:val="ListParagraph"/>
+        <w:ind w:left="1440"/>
+      </w:pPr>
+      <w:r>
+        <w:t>C:\users\”username”\AppData\Local\Programs\Python\Python37\Scripts</w:t>
+      </w:r>
+    </w:p>
+    <w:p>
+      <w:pPr>
+        <w:pStyle w:val="ListParagraph"/>
+        <w:ind w:left="1440"/>
+      </w:pPr>
+      <w:bookmarkStart w:id="0" w:name="_GoBack"/>
+      <w:bookmarkEnd w:id="0"/>
+    </w:p>
+    <w:p>
+      <w:pPr>
+        <w:pStyle w:val="ListParagraph"/>
+        <w:ind w:left="1440"/>
+      </w:pPr>
     </w:p>
     <w:p>
       <w:pPr>
@@ -328,6 +396,7 @@
         </w:numPr>
       </w:pPr>
       <w:r>
+        <w:lastRenderedPageBreak/>
         <w:t xml:space="preserve">Install NumPy </w:t>
       </w:r>
       <w:r>
@@ -359,8 +428,13 @@
           <w:ilvl w:val="1"/>
           <w:numId w:val="1"/>
         </w:numPr>
-      </w:pPr>
-      <w:hyperlink r:id="rId11" w:anchor="numpy" w:history="1">
+        <w:rPr>
+          <w:rStyle w:val="Hyperlink"/>
+          <w:color w:val="auto"/>
+          <w:u w:val="none"/>
+        </w:rPr>
+      </w:pPr>
+      <w:hyperlink r:id="rId14" w:anchor="numpy" w:history="1">
         <w:r>
           <w:rPr>
             <w:rStyle w:val="Hyperlink"/>
@@ -378,18 +452,65 @@
         </w:numPr>
       </w:pPr>
       <w:r>
-        <w:t>For my system “</w:t>
-      </w:r>
-      <w:hyperlink r:id="rId12" w:tooltip="[27.6 MB] [Jan 08, 2016]" w:history="1">
-        <w:r>
-          <w:rPr>
-            <w:rStyle w:val="Hyperlink"/>
-          </w:rPr>
-          <w:t>numpy-1.10.4+mkl-cp27-none-win_amd64.whl</w:t>
-        </w:r>
-      </w:hyperlink>
-      <w:r>
-        <w:t>”</w:t>
+        <w:t xml:space="preserve">For my system </w:t>
+      </w:r>
+      <w:r>
+        <w:rPr>
+          <w:color w:val="000000"/>
+        </w:rPr>
+        <w:t>numpy</w:t>
+      </w:r>
+      <w:r>
+        <w:rPr>
+          <w:rFonts w:ascii="Cambria Math" w:hAnsi="Cambria Math" w:cs="Cambria Math"/>
+          <w:color w:val="000000"/>
+        </w:rPr>
+        <w:t>‑</w:t>
+      </w:r>
+      <w:r>
+        <w:rPr>
+          <w:color w:val="000000"/>
+        </w:rPr>
+        <w:t>1.16.4+vanilla</w:t>
+      </w:r>
+      <w:r>
+        <w:rPr>
+          <w:rFonts w:ascii="Cambria Math" w:hAnsi="Cambria Math" w:cs="Cambria Math"/>
+          <w:color w:val="000000"/>
+        </w:rPr>
+        <w:t>‑</w:t>
+      </w:r>
+      <w:r>
+        <w:rPr>
+          <w:color w:val="000000"/>
+        </w:rPr>
+        <w:t>cp37</w:t>
+      </w:r>
+      <w:r>
+        <w:rPr>
+          <w:rFonts w:ascii="Cambria Math" w:hAnsi="Cambria Math" w:cs="Cambria Math"/>
+          <w:color w:val="000000"/>
+        </w:rPr>
+        <w:t>‑</w:t>
+      </w:r>
+      <w:r>
+        <w:rPr>
+          <w:color w:val="000000"/>
+        </w:rPr>
+        <w:t>cp37m</w:t>
+      </w:r>
+      <w:r>
+        <w:rPr>
+          <w:rFonts w:ascii="Cambria Math" w:hAnsi="Cambria Math" w:cs="Cambria Math"/>
+          <w:color w:val="000000"/>
+        </w:rPr>
+        <w:t>‑</w:t>
+      </w:r>
+      <w:r>
+        <w:rPr>
+          <w:color w:val="000000"/>
+        </w:rPr>
+        <w:t>win_amd64.whl</w:t>
       </w:r>
     </w:p>
     <w:p>
@@ -401,7 +522,19 @@
         </w:numPr>
       </w:pPr>
       <w:r>
-        <w:t>Download the .whl and place in C:\Python27\Scripts</w:t>
+        <w:t xml:space="preserve">Download </w:t>
+      </w:r>
+      <w:r>
+        <w:t>the .whl and place in C:\</w:t>
+      </w:r>
+      <w:r>
+        <w:t>...\</w:t>
+      </w:r>
+      <w:r>
+        <w:t>Python3</w:t>
+      </w:r>
+      <w:r>
+        <w:t>7\Scripts</w:t>
       </w:r>
     </w:p>
     <w:p>
@@ -413,8 +546,13 @@
         </w:numPr>
       </w:pPr>
       <w:r>
-        <w:lastRenderedPageBreak/>
-        <w:t>Then use “pip install numpy-1.10.4+mkl-cp27-none-win_amd64.whl”</w:t>
+        <w:t xml:space="preserve">Then use “pip install </w:t>
+      </w:r>
+      <w:r>
+        <w:t>numpy-1.16.4+vanilla-cp37-cp37m-win_amd64</w:t>
+      </w:r>
+      <w:r>
+        <w:t>.whl”</w:t>
       </w:r>
     </w:p>
     <w:p>
@@ -438,10 +576,10 @@
           <w:noProof/>
         </w:rPr>
         <w:drawing>
-          <wp:inline distT="0" distB="0" distL="0" distR="0" wp14:anchorId="2AD49F87" wp14:editId="2AD49F88">
-            <wp:extent cx="5943600" cy="2393052"/>
-            <wp:effectExtent l="19050" t="19050" r="19050" b="26298"/>
-            <wp:docPr id="22" name="Picture 22"/>
+          <wp:inline distT="0" distB="0" distL="0" distR="0" wp14:anchorId="4B76902D" wp14:editId="1DB880FD">
+            <wp:extent cx="5943600" cy="2383790"/>
+            <wp:effectExtent l="0" t="0" r="0" b="0"/>
+            <wp:docPr id="20" name="Picture 20" descr="A screenshot of a cell phone&#10;&#10;Description automatically generated"/>
             <wp:cNvGraphicFramePr>
               <a:graphicFrameLocks xmlns:a="http://schemas.openxmlformats.org/drawingml/2006/main" noChangeAspect="1"/>
             </wp:cNvGraphicFramePr>
@@ -449,35 +587,29 @@
               <a:graphicData uri="http://schemas.openxmlformats.org/drawingml/2006/picture">
                 <pic:pic xmlns:pic="http://schemas.openxmlformats.org/drawingml/2006/picture">
                   <pic:nvPicPr>
-                    <pic:cNvPr id="0" name="Picture 22"/>
-                    <pic:cNvPicPr>
-                      <a:picLocks noChangeAspect="1" noChangeArrowheads="1"/>
-                    </pic:cNvPicPr>
+                    <pic:cNvPr id="20" name="numpy.JPG"/>
+                    <pic:cNvPicPr/>
                   </pic:nvPicPr>
                   <pic:blipFill>
-                    <a:blip r:embed="rId13" cstate="print"/>
-                    <a:srcRect/>
+                    <a:blip r:embed="rId15">
+                      <a:extLst>
+                        <a:ext uri="{28A0092B-C50C-407E-A947-70E740481C1C}">
+                          <a14:useLocalDpi xmlns:a14="http://schemas.microsoft.com/office/drawing/2010/main" val="0"/>
+                        </a:ext>
+                      </a:extLst>
+                    </a:blip>
                     <a:stretch>
                       <a:fillRect/>
                     </a:stretch>
                   </pic:blipFill>
-                  <pic:spPr bwMode="auto">
+                  <pic:spPr>
                     <a:xfrm>
                       <a:off x="0" y="0"/>
-                      <a:ext cx="5943600" cy="2393052"/>
+                      <a:ext cx="5943600" cy="2383790"/>
                     </a:xfrm>
                     <a:prstGeom prst="rect">
                       <a:avLst/>
                     </a:prstGeom>
-                    <a:noFill/>
-                    <a:ln w="9525">
-                      <a:solidFill>
-                        <a:schemeClr val="tx1"/>
-                      </a:solidFill>
-                      <a:miter lim="800000"/>
-                      <a:headEnd/>
-                      <a:tailEnd/>
-                    </a:ln>
                   </pic:spPr>
                 </pic:pic>
               </a:graphicData>
@@ -531,10 +663,10 @@
           <w:noProof/>
         </w:rPr>
         <w:drawing>
-          <wp:inline distT="0" distB="0" distL="0" distR="0" wp14:anchorId="2AD49F89" wp14:editId="2AD49F8A">
-            <wp:extent cx="5943600" cy="2371673"/>
-            <wp:effectExtent l="19050" t="19050" r="19050" b="9577"/>
-            <wp:docPr id="28" name="Picture 28"/>
+          <wp:inline distT="0" distB="0" distL="0" distR="0" wp14:anchorId="1BD9BBA0" wp14:editId="3F408775">
+            <wp:extent cx="5943600" cy="2743200"/>
+            <wp:effectExtent l="0" t="0" r="0" b="0"/>
+            <wp:docPr id="21" name="Picture 21" descr="A screenshot of a cell phone&#10;&#10;Description automatically generated"/>
             <wp:cNvGraphicFramePr>
               <a:graphicFrameLocks xmlns:a="http://schemas.openxmlformats.org/drawingml/2006/main" noChangeAspect="1"/>
             </wp:cNvGraphicFramePr>
@@ -542,35 +674,29 @@
               <a:graphicData uri="http://schemas.openxmlformats.org/drawingml/2006/picture">
                 <pic:pic xmlns:pic="http://schemas.openxmlformats.org/drawingml/2006/picture">
                   <pic:nvPicPr>
-                    <pic:cNvPr id="0" name="Picture 28"/>
-                    <pic:cNvPicPr>
-                      <a:picLocks noChangeAspect="1" noChangeArrowheads="1"/>
-                    </pic:cNvPicPr>
+                    <pic:cNvPr id="21" name="pyqtgraph.JPG"/>
+                    <pic:cNvPicPr/>
                   </pic:nvPicPr>
                   <pic:blipFill>
-                    <a:blip r:embed="rId14" cstate="print"/>
-                    <a:srcRect/>
+                    <a:blip r:embed="rId16">
+                      <a:extLst>
+                        <a:ext uri="{28A0092B-C50C-407E-A947-70E740481C1C}">
+                          <a14:useLocalDpi xmlns:a14="http://schemas.microsoft.com/office/drawing/2010/main" val="0"/>
+                        </a:ext>
+                      </a:extLst>
+                    </a:blip>
                     <a:stretch>
                       <a:fillRect/>
                     </a:stretch>
                   </pic:blipFill>
-                  <pic:spPr bwMode="auto">
+                  <pic:spPr>
                     <a:xfrm>
                       <a:off x="0" y="0"/>
-                      <a:ext cx="5943600" cy="2371673"/>
+                      <a:ext cx="5943600" cy="2743200"/>
                     </a:xfrm>
                     <a:prstGeom prst="rect">
                       <a:avLst/>
                     </a:prstGeom>
-                    <a:noFill/>
-                    <a:ln w="9525">
-                      <a:solidFill>
-                        <a:schemeClr val="tx1"/>
-                      </a:solidFill>
-                      <a:miter lim="800000"/>
-                      <a:headEnd/>
-                      <a:tailEnd/>
-                    </a:ln>
                   </pic:spPr>
                 </pic:pic>
               </a:graphicData>
@@ -579,41 +705,6 @@
         </w:drawing>
       </w:r>
     </w:p>
-    <w:p>
-      <w:pPr>
-        <w:pStyle w:val="ListParagraph"/>
-      </w:pPr>
-    </w:p>
-    <w:p>
-      <w:pPr>
-        <w:pStyle w:val="ListParagraph"/>
-      </w:pPr>
-    </w:p>
-    <w:p>
-      <w:pPr>
-        <w:pStyle w:val="ListParagraph"/>
-      </w:pPr>
-    </w:p>
-    <w:p>
-      <w:pPr>
-        <w:pStyle w:val="ListParagraph"/>
-      </w:pPr>
-    </w:p>
-    <w:p>
-      <w:pPr>
-        <w:pStyle w:val="ListParagraph"/>
-      </w:pPr>
-    </w:p>
-    <w:p>
-      <w:pPr>
-        <w:pStyle w:val="ListParagraph"/>
-      </w:pPr>
-    </w:p>
-    <w:p>
-      <w:pPr>
-        <w:pStyle w:val="ListParagraph"/>
-      </w:pPr>
-    </w:p>
     <w:p/>
     <w:p>
       <w:pPr>
@@ -624,23 +715,23 @@
         </w:numPr>
       </w:pPr>
       <w:r>
+        <w:t>Install pySerial via “pip install pyserial”</w:t>
+      </w:r>
+    </w:p>
+    <w:p>
+      <w:pPr>
+        <w:jc w:val="center"/>
+      </w:pPr>
+      <w:r>
+        <w:rPr>
+          <w:noProof/>
+        </w:rPr>
         <w:lastRenderedPageBreak/>
-        <w:t>Install pySerial via “pip install pyserial”</w:t>
-      </w:r>
-    </w:p>
-    <w:p>
-      <w:pPr>
-        <w:jc w:val="center"/>
-      </w:pPr>
-      <w:r>
-        <w:rPr>
-          <w:noProof/>
-        </w:rPr>
         <w:drawing>
-          <wp:inline distT="0" distB="0" distL="0" distR="0" wp14:anchorId="2AD49F8B" wp14:editId="2AD49F8C">
-            <wp:extent cx="5943600" cy="2257552"/>
-            <wp:effectExtent l="19050" t="19050" r="19050" b="28448"/>
-            <wp:docPr id="31" name="Picture 31"/>
+          <wp:inline distT="0" distB="0" distL="0" distR="0" wp14:anchorId="73CE60DC" wp14:editId="3C09305B">
+            <wp:extent cx="5943600" cy="1681480"/>
+            <wp:effectExtent l="0" t="0" r="0" b="0"/>
+            <wp:docPr id="23" name="Picture 23" descr="A screenshot of a cell phone&#10;&#10;Description automatically generated"/>
             <wp:cNvGraphicFramePr>
               <a:graphicFrameLocks xmlns:a="http://schemas.openxmlformats.org/drawingml/2006/main" noChangeAspect="1"/>
             </wp:cNvGraphicFramePr>
@@ -648,35 +739,29 @@
               <a:graphicData uri="http://schemas.openxmlformats.org/drawingml/2006/picture">
                 <pic:pic xmlns:pic="http://schemas.openxmlformats.org/drawingml/2006/picture">
                   <pic:nvPicPr>
-                    <pic:cNvPr id="0" name="Picture 31"/>
-                    <pic:cNvPicPr>
-                      <a:picLocks noChangeAspect="1" noChangeArrowheads="1"/>
-                    </pic:cNvPicPr>
+                    <pic:cNvPr id="23" name="pyserial.JPG"/>
+                    <pic:cNvPicPr/>
                   </pic:nvPicPr>
                   <pic:blipFill>
-                    <a:blip r:embed="rId15" cstate="print"/>
-                    <a:srcRect/>
+                    <a:blip r:embed="rId17">
+                      <a:extLst>
+                        <a:ext uri="{28A0092B-C50C-407E-A947-70E740481C1C}">
+                          <a14:useLocalDpi xmlns:a14="http://schemas.microsoft.com/office/drawing/2010/main" val="0"/>
+                        </a:ext>
+                      </a:extLst>
+                    </a:blip>
                     <a:stretch>
                       <a:fillRect/>
                     </a:stretch>
                   </pic:blipFill>
-                  <pic:spPr bwMode="auto">
+                  <pic:spPr>
                     <a:xfrm>
                       <a:off x="0" y="0"/>
-                      <a:ext cx="5943600" cy="2257552"/>
+                      <a:ext cx="5943600" cy="1681480"/>
                     </a:xfrm>
                     <a:prstGeom prst="rect">
                       <a:avLst/>
                     </a:prstGeom>
-                    <a:noFill/>
-                    <a:ln w="9525">
-                      <a:solidFill>
-                        <a:schemeClr val="tx1"/>
-                      </a:solidFill>
-                      <a:miter lim="800000"/>
-                      <a:headEnd/>
-                      <a:tailEnd/>
-                    </a:ln>
                   </pic:spPr>
                 </pic:pic>
               </a:graphicData>
@@ -703,10 +788,10 @@
           <w:noProof/>
         </w:rPr>
         <w:drawing>
-          <wp:inline distT="0" distB="0" distL="0" distR="0" wp14:anchorId="2AD49F8D" wp14:editId="2AD49F8E">
-            <wp:extent cx="5943600" cy="2383971"/>
-            <wp:effectExtent l="19050" t="0" r="0" b="0"/>
-            <wp:docPr id="40" name="Picture 40"/>
+          <wp:inline distT="0" distB="0" distL="0" distR="0" wp14:anchorId="32A11EC4" wp14:editId="7924692E">
+            <wp:extent cx="5943600" cy="2290445"/>
+            <wp:effectExtent l="0" t="0" r="0" b="0"/>
+            <wp:docPr id="24" name="Picture 24" descr="A screenshot of a cell phone&#10;&#10;Description automatically generated"/>
             <wp:cNvGraphicFramePr>
               <a:graphicFrameLocks xmlns:a="http://schemas.openxmlformats.org/drawingml/2006/main" noChangeAspect="1"/>
             </wp:cNvGraphicFramePr>
@@ -714,33 +799,29 @@
               <a:graphicData uri="http://schemas.openxmlformats.org/drawingml/2006/picture">
                 <pic:pic xmlns:pic="http://schemas.openxmlformats.org/drawingml/2006/picture">
                   <pic:nvPicPr>
-                    <pic:cNvPr id="0" name="Picture 40"/>
-                    <pic:cNvPicPr>
-                      <a:picLocks noChangeAspect="1" noChangeArrowheads="1"/>
-                    </pic:cNvPicPr>
+                    <pic:cNvPr id="24" name="geomag.JPG"/>
+                    <pic:cNvPicPr/>
                   </pic:nvPicPr>
                   <pic:blipFill>
-                    <a:blip r:embed="rId16" cstate="print"/>
-                    <a:srcRect/>
+                    <a:blip r:embed="rId18">
+                      <a:extLst>
+                        <a:ext uri="{28A0092B-C50C-407E-A947-70E740481C1C}">
+                          <a14:useLocalDpi xmlns:a14="http://schemas.microsoft.com/office/drawing/2010/main" val="0"/>
+                        </a:ext>
+                      </a:extLst>
+                    </a:blip>
                     <a:stretch>
                       <a:fillRect/>
                     </a:stretch>
                   </pic:blipFill>
-                  <pic:spPr bwMode="auto">
+                  <pic:spPr>
                     <a:xfrm>
                       <a:off x="0" y="0"/>
-                      <a:ext cx="5943600" cy="2383971"/>
+                      <a:ext cx="5943600" cy="2290445"/>
                     </a:xfrm>
                     <a:prstGeom prst="rect">
                       <a:avLst/>
                     </a:prstGeom>
-                    <a:noFill/>
-                    <a:ln w="9525">
-                      <a:noFill/>
-                      <a:miter lim="800000"/>
-                      <a:headEnd/>
-                      <a:tailEnd/>
-                    </a:ln>
                   </pic:spPr>
                 </pic:pic>
               </a:graphicData>
@@ -749,15 +830,6 @@
         </w:drawing>
       </w:r>
     </w:p>
-    <w:p/>
-    <w:p/>
-    <w:p/>
-    <w:p/>
-    <w:p/>
-    <w:p/>
-    <w:p/>
-    <w:p/>
-    <w:p/>
     <w:p>
       <w:pPr>
         <w:pStyle w:val="ListParagraph"/>
@@ -769,6 +841,9 @@
       <w:r>
         <w:t>Install MySQL-python through a .whl file like the numpy install</w:t>
       </w:r>
+      <w:r>
+        <w:t xml:space="preserve"> </w:t>
+      </w:r>
     </w:p>
     <w:p>
       <w:pPr>
@@ -777,11 +852,18 @@
           <w:ilvl w:val="1"/>
           <w:numId w:val="1"/>
         </w:numPr>
-      </w:pPr>
-      <w:hyperlink r:id="rId17" w:anchor="mysql-python" w:history="1">
+        <w:rPr>
+          <w:rStyle w:val="Hyperlink"/>
+          <w:b/>
+          <w:color w:val="auto"/>
+          <w:u w:val="none"/>
+        </w:rPr>
+      </w:pPr>
+      <w:hyperlink r:id="rId19" w:anchor="mysql-python" w:history="1">
         <w:r>
           <w:rPr>
             <w:rStyle w:val="Hyperlink"/>
+            <w:b/>
           </w:rPr>
           <w:t>http://www.lfd.uci.edu/~gohlke/pythonlibs/#mysql-python</w:t>
         </w:r>
@@ -794,9 +876,36 @@
           <w:ilvl w:val="1"/>
           <w:numId w:val="1"/>
         </w:numPr>
-      </w:pPr>
-      <w:r>
-        <w:t>“pip install MySQL_python-1.2.5-cp27-none-win_amd64.whl”</w:t>
+        <w:rPr>
+          <w:b/>
+        </w:rPr>
+      </w:pPr>
+      <w:r>
+        <w:t>Again, drag the .whl file into the scripts folder</w:t>
+      </w:r>
+    </w:p>
+    <w:p>
+      <w:pPr>
+        <w:pStyle w:val="ListParagraph"/>
+        <w:numPr>
+          <w:ilvl w:val="1"/>
+          <w:numId w:val="1"/>
+        </w:numPr>
+        <w:rPr>
+          <w:b/>
+        </w:rPr>
+      </w:pPr>
+      <w:r>
+        <w:t xml:space="preserve">“pip install </w:t>
+      </w:r>
+      <w:r>
+        <w:t>mysqlclient-1.4.2-cp37-cp37m-win_amd64</w:t>
+      </w:r>
+      <w:r>
+        <w:t>.whl</w:t>
+      </w:r>
+      <w:r>
+        <w:t>”</w:t>
       </w:r>
     </w:p>
     <w:p>
@@ -805,10 +914,10 @@
           <w:noProof/>
         </w:rPr>
         <w:drawing>
-          <wp:inline distT="0" distB="0" distL="0" distR="0" wp14:anchorId="2AD49F8F" wp14:editId="2AD49F90">
-            <wp:extent cx="5943600" cy="3114730"/>
-            <wp:effectExtent l="19050" t="0" r="0" b="0"/>
-            <wp:docPr id="46" name="Picture 46"/>
+          <wp:inline distT="0" distB="0" distL="0" distR="0" wp14:anchorId="28AFDFBA" wp14:editId="28B8B08F">
+            <wp:extent cx="5943600" cy="1550670"/>
+            <wp:effectExtent l="0" t="0" r="0" b="0"/>
+            <wp:docPr id="25" name="Picture 25" descr="A screenshot of a cell phone&#10;&#10;Description automatically generated"/>
             <wp:cNvGraphicFramePr>
               <a:graphicFrameLocks xmlns:a="http://schemas.openxmlformats.org/drawingml/2006/main" noChangeAspect="1"/>
             </wp:cNvGraphicFramePr>
@@ -816,33 +925,122 @@
               <a:graphicData uri="http://schemas.openxmlformats.org/drawingml/2006/picture">
                 <pic:pic xmlns:pic="http://schemas.openxmlformats.org/drawingml/2006/picture">
                   <pic:nvPicPr>
-                    <pic:cNvPr id="0" name="Picture 46"/>
-                    <pic:cNvPicPr>
-                      <a:picLocks noChangeAspect="1" noChangeArrowheads="1"/>
-                    </pic:cNvPicPr>
+                    <pic:cNvPr id="25" name="myssql.JPG"/>
+                    <pic:cNvPicPr/>
                   </pic:nvPicPr>
                   <pic:blipFill>
-                    <a:blip r:embed="rId18" cstate="print"/>
-                    <a:srcRect/>
+                    <a:blip r:embed="rId20">
+                      <a:extLst>
+                        <a:ext uri="{28A0092B-C50C-407E-A947-70E740481C1C}">
+                          <a14:useLocalDpi xmlns:a14="http://schemas.microsoft.com/office/drawing/2010/main" val="0"/>
+                        </a:ext>
+                      </a:extLst>
+                    </a:blip>
                     <a:stretch>
                       <a:fillRect/>
                     </a:stretch>
                   </pic:blipFill>
-                  <pic:spPr bwMode="auto">
+                  <pic:spPr>
                     <a:xfrm>
                       <a:off x="0" y="0"/>
-                      <a:ext cx="5943600" cy="3114730"/>
+                      <a:ext cx="5943600" cy="1550670"/>
                     </a:xfrm>
                     <a:prstGeom prst="rect">
                       <a:avLst/>
                     </a:prstGeom>
-                    <a:noFill/>
-                    <a:ln w="9525">
+                  </pic:spPr>
+                </pic:pic>
+              </a:graphicData>
+            </a:graphic>
+          </wp:inline>
+        </w:drawing>
+      </w:r>
+    </w:p>
+    <w:p/>
+    <w:p/>
+    <w:p/>
+    <w:p>
+      <w:pPr>
+        <w:pStyle w:val="ListParagraph"/>
+        <w:numPr>
+          <w:ilvl w:val="0"/>
+          <w:numId w:val="1"/>
+        </w:numPr>
+      </w:pPr>
+      <w:r>
+        <w:lastRenderedPageBreak/>
+        <w:t>Install matplotlib</w:t>
+      </w:r>
+      <w:r>
+        <w:t xml:space="preserve"> via “pip install matplotlib”</w:t>
+      </w:r>
+    </w:p>
+    <w:p>
+      <w:pPr>
+        <w:pStyle w:val="ListParagraph"/>
+        <w:rPr>
+          <w:b/>
+          <w:bCs/>
+          <w:noProof/>
+        </w:rPr>
+      </w:pPr>
+    </w:p>
+    <w:p>
+      <w:pPr>
+        <w:pStyle w:val="ListParagraph"/>
+        <w:rPr>
+          <w:b/>
+          <w:bCs/>
+        </w:rPr>
+      </w:pPr>
+      <w:r>
+        <w:rPr>
+          <w:b/>
+          <w:bCs/>
+          <w:noProof/>
+        </w:rPr>
+        <w:drawing>
+          <wp:inline distT="0" distB="0" distL="0" distR="0" wp14:anchorId="2135CA77" wp14:editId="2A35CEF4">
+            <wp:extent cx="5267213" cy="4610076"/>
+            <wp:effectExtent l="0" t="0" r="0" b="635"/>
+            <wp:docPr id="26" name="Picture 26" descr="A screenshot of a cell phone&#10;&#10;Description automatically generated"/>
+            <wp:cNvGraphicFramePr>
+              <a:graphicFrameLocks xmlns:a="http://schemas.openxmlformats.org/drawingml/2006/main" noChangeAspect="1"/>
+            </wp:cNvGraphicFramePr>
+            <a:graphic xmlns:a="http://schemas.openxmlformats.org/drawingml/2006/main">
+              <a:graphicData uri="http://schemas.openxmlformats.org/drawingml/2006/picture">
+                <pic:pic xmlns:pic="http://schemas.openxmlformats.org/drawingml/2006/picture">
+                  <pic:nvPicPr>
+                    <pic:cNvPr id="26" name="matplotlib.JPG"/>
+                    <pic:cNvPicPr/>
+                  </pic:nvPicPr>
+                  <pic:blipFill rotWithShape="1">
+                    <a:blip r:embed="rId21" cstate="print">
+                      <a:extLst>
+                        <a:ext uri="{28A0092B-C50C-407E-A947-70E740481C1C}">
+                          <a14:useLocalDpi xmlns:a14="http://schemas.microsoft.com/office/drawing/2010/main" val="0"/>
+                        </a:ext>
+                      </a:extLst>
+                    </a:blip>
+                    <a:srcRect t="18719"/>
+                    <a:stretch/>
+                  </pic:blipFill>
+                  <pic:spPr bwMode="auto">
+                    <a:xfrm>
+                      <a:off x="0" y="0"/>
+                      <a:ext cx="5276365" cy="4618086"/>
+                    </a:xfrm>
+                    <a:prstGeom prst="rect">
+                      <a:avLst/>
+                    </a:prstGeom>
+                    <a:ln>
                       <a:noFill/>
-                      <a:miter lim="800000"/>
-                      <a:headEnd/>
-                      <a:tailEnd/>
                     </a:ln>
+                    <a:extLst>
+                      <a:ext uri="{53640926-AAD7-44D8-BBD7-CCE9431645EC}">
+                        <a14:shadowObscured xmlns:a14="http://schemas.microsoft.com/office/drawing/2010/main"/>
+                      </a:ext>
+                    </a:extLst>
                   </pic:spPr>
                 </pic:pic>
               </a:graphicData>
@@ -901,7 +1099,7 @@
                     </pic:cNvPicPr>
                   </pic:nvPicPr>
                   <pic:blipFill>
-                    <a:blip r:embed="rId19" cstate="print"/>
+                    <a:blip r:embed="rId22" cstate="print"/>
                     <a:srcRect/>
                     <a:stretch>
                       <a:fillRect/>
@@ -963,7 +1161,7 @@
                     </pic:cNvPicPr>
                   </pic:nvPicPr>
                   <pic:blipFill>
-                    <a:blip r:embed="rId20" cstate="print"/>
+                    <a:blip r:embed="rId23" cstate="print"/>
                     <a:srcRect/>
                     <a:stretch>
                       <a:fillRect/>
@@ -1020,7 +1218,7 @@
                     </pic:cNvPicPr>
                   </pic:nvPicPr>
                   <pic:blipFill>
-                    <a:blip r:embed="rId21" cstate="print"/>
+                    <a:blip r:embed="rId24" cstate="print"/>
                     <a:srcRect/>
                     <a:stretch>
                       <a:fillRect/>
@@ -1083,7 +1281,7 @@
                     </pic:cNvPicPr>
                   </pic:nvPicPr>
                   <pic:blipFill>
-                    <a:blip r:embed="rId22" cstate="print"/>
+                    <a:blip r:embed="rId25" cstate="print"/>
                     <a:srcRect/>
                     <a:stretch>
                       <a:fillRect/>
@@ -1129,7 +1327,7 @@
       <w:pPr>
         <w:jc w:val="center"/>
       </w:pPr>
-      <w:hyperlink r:id="rId23" w:history="1">
+      <w:hyperlink r:id="rId26" w:history="1">
         <w:r>
           <w:rPr>
             <w:rStyle w:val="Hyperlink"/>
@@ -1147,7 +1345,7 @@
       <w:r>
         <w:t>Once saved, compile the .ui file into trackermain.py (</w:t>
       </w:r>
-      <w:hyperlink r:id="rId24" w:history="1">
+      <w:hyperlink r:id="rId27" w:history="1">
         <w:r>
           <w:rPr>
             <w:rStyle w:val="Hyperlink"/>
@@ -1196,7 +1394,7 @@
                     </pic:cNvPicPr>
                   </pic:nvPicPr>
                   <pic:blipFill>
-                    <a:blip r:embed="rId25" cstate="print"/>
+                    <a:blip r:embed="rId28" cstate="print"/>
                     <a:srcRect/>
                     <a:stretch>
                       <a:fillRect/>
@@ -1251,7 +1449,13 @@
     </w:p>
     <w:p>
       <w:r>
-        <w:t>You can launch the system by simply double clicking on the script or running after opening the code in IDLE (Python2.7).</w:t>
+        <w:t>You can launch the system by simply double clicking on the script or running after opening the code in IDLE (Python</w:t>
+      </w:r>
+      <w:r>
+        <w:t>3</w:t>
+      </w:r>
+      <w:r>
+        <w:t>.7).</w:t>
       </w:r>
     </w:p>
     <w:p>
@@ -1352,7 +1556,7 @@
               </wp:anchor>
             </w:drawing>
           </mc:Choice>
-          <mc:Fallback>
+          <mc:Fallback xmlns:w16cid="http://schemas.microsoft.com/office/word/2016/wordml/cid" xmlns:am3d="http://schemas.microsoft.com/office/drawing/2017/model3d" xmlns:aink="http://schemas.microsoft.com/office/drawing/2016/ink" xmlns:cx8="http://schemas.microsoft.com/office/drawing/2016/5/14/chartex" xmlns:cx7="http://schemas.microsoft.com/office/drawing/2016/5/13/chartex" xmlns:cx6="http://schemas.microsoft.com/office/drawing/2016/5/12/chartex" xmlns:cx5="http://schemas.microsoft.com/office/drawing/2016/5/11/chartex" xmlns:cx4="http://schemas.microsoft.com/office/drawing/2016/5/10/chartex" xmlns:cx3="http://schemas.microsoft.com/office/drawing/2016/5/9/chartex" xmlns:cx2="http://schemas.microsoft.com/office/drawing/2015/10/21/chartex">
             <w:pict>
               <v:shapetype w14:anchorId="2AD49F9C" id="_x0000_t202" coordsize="21600,21600" o:spt="202" path="m,l,21600r21600,l21600,xe">
                 <v:stroke joinstyle="miter"/>
@@ -1384,7 +1588,6 @@
       <w:r>
         <w:rPr>
           <w:noProof/>
-          <w:lang w:eastAsia="zh-TW"/>
         </w:rPr>
         <mc:AlternateContent>
           <mc:Choice Requires="wps">
@@ -1474,7 +1677,7 @@
               </wp:anchor>
             </w:drawing>
           </mc:Choice>
-          <mc:Fallback>
+          <mc:Fallback xmlns:w16cid="http://schemas.microsoft.com/office/word/2016/wordml/cid" xmlns:am3d="http://schemas.microsoft.com/office/drawing/2017/model3d" xmlns:aink="http://schemas.microsoft.com/office/drawing/2016/ink" xmlns:cx8="http://schemas.microsoft.com/office/drawing/2016/5/14/chartex" xmlns:cx7="http://schemas.microsoft.com/office/drawing/2016/5/13/chartex" xmlns:cx6="http://schemas.microsoft.com/office/drawing/2016/5/12/chartex" xmlns:cx5="http://schemas.microsoft.com/office/drawing/2016/5/11/chartex" xmlns:cx4="http://schemas.microsoft.com/office/drawing/2016/5/10/chartex" xmlns:cx3="http://schemas.microsoft.com/office/drawing/2016/5/9/chartex" xmlns:cx2="http://schemas.microsoft.com/office/drawing/2015/10/21/chartex">
             <w:pict>
               <v:shape w14:anchorId="2AD49F9D" id="Text Box 4" o:spid="_x0000_s1027" type="#_x0000_t202" style="position:absolute;margin-left:-65.4pt;margin-top:15.85pt;width:75.9pt;height:78.95pt;z-index:251661312;visibility:visible;mso-wrap-style:square;mso-width-percent:0;mso-height-percent:200;mso-wrap-distance-left:9pt;mso-wrap-distance-top:0;mso-wrap-distance-right:9pt;mso-wrap-distance-bottom:0;mso-position-horizontal:absolute;mso-position-horizontal-relative:text;mso-position-vertical:absolute;mso-position-vertical-relative:text;mso-width-percent:0;mso-height-percent:200;mso-width-relative:margin;mso-height-relative:margin;v-text-anchor:top" o:gfxdata="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" filled="f" stroked="f">
                 <v:textbox style="mso-fit-shape-to-text:t">
@@ -1569,7 +1772,7 @@
               </wp:anchor>
             </w:drawing>
           </mc:Choice>
-          <mc:Fallback>
+          <mc:Fallback xmlns:w16cid="http://schemas.microsoft.com/office/word/2016/wordml/cid" xmlns:am3d="http://schemas.microsoft.com/office/drawing/2017/model3d" xmlns:aink="http://schemas.microsoft.com/office/drawing/2016/ink" xmlns:cx8="http://schemas.microsoft.com/office/drawing/2016/5/14/chartex" xmlns:cx7="http://schemas.microsoft.com/office/drawing/2016/5/13/chartex" xmlns:cx6="http://schemas.microsoft.com/office/drawing/2016/5/12/chartex" xmlns:cx5="http://schemas.microsoft.com/office/drawing/2016/5/11/chartex" xmlns:cx4="http://schemas.microsoft.com/office/drawing/2016/5/10/chartex" xmlns:cx3="http://schemas.microsoft.com/office/drawing/2016/5/9/chartex" xmlns:cx2="http://schemas.microsoft.com/office/drawing/2015/10/21/chartex">
             <w:pict>
               <v:oval w14:anchorId="0903A1A2" id="Oval 3" o:spid="_x0000_s1026" style="position:absolute;margin-left:-2.6pt;margin-top:135pt;width:106.55pt;height:116.95pt;z-index:251659264;visibility:visible;mso-wrap-style:square;mso-width-percent:0;mso-height-percent:0;mso-wrap-distance-left:9pt;mso-wrap-distance-top:0;mso-wrap-distance-right:9pt;mso-wrap-distance-bottom:0;mso-position-horizontal:absolute;mso-position-horizontal-relative:text;mso-position-vertical:absolute;mso-position-vertical-relative:text;mso-width-percent:0;mso-height-percent:0;mso-width-relative:page;mso-height-relative:page;v-text-anchor:top" o:gfxdata="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" filled="f" strokecolor="#00b050"/>
             </w:pict>
@@ -1646,7 +1849,7 @@
               </wp:anchor>
             </w:drawing>
           </mc:Choice>
-          <mc:Fallback>
+          <mc:Fallback xmlns:w16cid="http://schemas.microsoft.com/office/word/2016/wordml/cid" xmlns:am3d="http://schemas.microsoft.com/office/drawing/2017/model3d" xmlns:aink="http://schemas.microsoft.com/office/drawing/2016/ink" xmlns:cx8="http://schemas.microsoft.com/office/drawing/2016/5/14/chartex" xmlns:cx7="http://schemas.microsoft.com/office/drawing/2016/5/13/chartex" xmlns:cx6="http://schemas.microsoft.com/office/drawing/2016/5/12/chartex" xmlns:cx5="http://schemas.microsoft.com/office/drawing/2016/5/11/chartex" xmlns:cx4="http://schemas.microsoft.com/office/drawing/2016/5/10/chartex" xmlns:cx3="http://schemas.microsoft.com/office/drawing/2016/5/9/chartex" xmlns:cx2="http://schemas.microsoft.com/office/drawing/2015/10/21/chartex">
             <w:pict>
               <v:oval w14:anchorId="3BB06F70" id="Oval 2" o:spid="_x0000_s1026" style="position:absolute;margin-left:-2.6pt;margin-top:14.7pt;width:106.55pt;height:116.95pt;z-index:251658240;visibility:visible;mso-wrap-style:square;mso-width-percent:0;mso-height-percent:0;mso-wrap-distance-left:9pt;mso-wrap-distance-top:0;mso-wrap-distance-right:9pt;mso-wrap-distance-bottom:0;mso-position-horizontal:absolute;mso-position-horizontal-relative:text;mso-position-vertical:absolute;mso-position-vertical-relative:text;mso-width-percent:0;mso-height-percent:0;mso-width-relative:page;mso-height-relative:page;v-text-anchor:top" o:gfxdata="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" filled="f" strokecolor="red"/>
             </w:pict>
@@ -1675,7 +1878,7 @@
                     </pic:cNvPicPr>
                   </pic:nvPicPr>
                   <pic:blipFill>
-                    <a:blip r:embed="rId26" cstate="print"/>
+                    <a:blip r:embed="rId29" cstate="print"/>
                     <a:srcRect/>
                     <a:stretch>
                       <a:fillRect/>
@@ -1788,7 +1991,7 @@
               </wp:anchor>
             </w:drawing>
           </mc:Choice>
-          <mc:Fallback>
+          <mc:Fallback xmlns:w16cid="http://schemas.microsoft.com/office/word/2016/wordml/cid" xmlns:am3d="http://schemas.microsoft.com/office/drawing/2017/model3d" xmlns:aink="http://schemas.microsoft.com/office/drawing/2016/ink" xmlns:cx8="http://schemas.microsoft.com/office/drawing/2016/5/14/chartex" xmlns:cx7="http://schemas.microsoft.com/office/drawing/2016/5/13/chartex" xmlns:cx6="http://schemas.microsoft.com/office/drawing/2016/5/12/chartex" xmlns:cx5="http://schemas.microsoft.com/office/drawing/2016/5/11/chartex" xmlns:cx4="http://schemas.microsoft.com/office/drawing/2016/5/10/chartex" xmlns:cx3="http://schemas.microsoft.com/office/drawing/2016/5/9/chartex" xmlns:cx2="http://schemas.microsoft.com/office/drawing/2015/10/21/chartex">
             <w:pict>
               <v:oval w14:anchorId="71C98485" id="Oval 6" o:spid="_x0000_s1026" style="position:absolute;margin-left:135.65pt;margin-top:82.25pt;width:68.05pt;height:16.45pt;z-index:251663360;visibility:visible;mso-wrap-style:square;mso-width-percent:0;mso-height-percent:0;mso-wrap-distance-left:9pt;mso-wrap-distance-top:0;mso-wrap-distance-right:9pt;mso-wrap-distance-bottom:0;mso-position-horizontal:absolute;mso-position-horizontal-relative:text;mso-position-vertical:absolute;mso-position-vertical-relative:text;mso-width-percent:0;mso-height-percent:0;mso-width-relative:page;mso-height-relative:page;v-text-anchor:top" o:gfxdata="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" filled="f" strokecolor="red"/>
             </w:pict>
@@ -1817,7 +2020,7 @@
                     </pic:cNvPicPr>
                   </pic:nvPicPr>
                   <pic:blipFill>
-                    <a:blip r:embed="rId27" cstate="print"/>
+                    <a:blip r:embed="rId30" cstate="print"/>
                     <a:srcRect/>
                     <a:stretch>
                       <a:fillRect/>
@@ -1958,7 +2161,7 @@
               </wp:anchor>
             </w:drawing>
           </mc:Choice>
-          <mc:Fallback>
+          <mc:Fallback xmlns:w16cid="http://schemas.microsoft.com/office/word/2016/wordml/cid" xmlns:am3d="http://schemas.microsoft.com/office/drawing/2017/model3d" xmlns:aink="http://schemas.microsoft.com/office/drawing/2016/ink" xmlns:cx8="http://schemas.microsoft.com/office/drawing/2016/5/14/chartex" xmlns:cx7="http://schemas.microsoft.com/office/drawing/2016/5/13/chartex" xmlns:cx6="http://schemas.microsoft.com/office/drawing/2016/5/12/chartex" xmlns:cx5="http://schemas.microsoft.com/office/drawing/2016/5/11/chartex" xmlns:cx4="http://schemas.microsoft.com/office/drawing/2016/5/10/chartex" xmlns:cx3="http://schemas.microsoft.com/office/drawing/2016/5/9/chartex" xmlns:cx2="http://schemas.microsoft.com/office/drawing/2015/10/21/chartex">
             <w:pict>
               <v:shape w14:anchorId="2AD49FA5" id="Text Box 9" o:spid="_x0000_s1028" type="#_x0000_t202" style="position:absolute;margin-left:439.45pt;margin-top:94.5pt;width:106pt;height:63.55pt;z-index:251666432;visibility:visible;mso-wrap-style:square;mso-width-percent:0;mso-height-percent:200;mso-wrap-distance-left:9pt;mso-wrap-distance-top:0;mso-wrap-distance-right:9pt;mso-wrap-distance-bottom:0;mso-position-horizontal:absolute;mso-position-horizontal-relative:text;mso-position-vertical:absolute;mso-position-vertical-relative:text;mso-width-percent:0;mso-height-percent:200;mso-width-relative:margin;mso-height-relative:margin;v-text-anchor:top" o:gfxdata="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" filled="f" stroked="f">
                 <v:textbox style="mso-fit-shape-to-text:t">
@@ -2049,7 +2252,7 @@
               </wp:anchor>
             </w:drawing>
           </mc:Choice>
-          <mc:Fallback>
+          <mc:Fallback xmlns:w16cid="http://schemas.microsoft.com/office/word/2016/wordml/cid" xmlns:am3d="http://schemas.microsoft.com/office/drawing/2017/model3d" xmlns:aink="http://schemas.microsoft.com/office/drawing/2016/ink" xmlns:cx8="http://schemas.microsoft.com/office/drawing/2016/5/14/chartex" xmlns:cx7="http://schemas.microsoft.com/office/drawing/2016/5/13/chartex" xmlns:cx6="http://schemas.microsoft.com/office/drawing/2016/5/12/chartex" xmlns:cx5="http://schemas.microsoft.com/office/drawing/2016/5/11/chartex" xmlns:cx4="http://schemas.microsoft.com/office/drawing/2016/5/10/chartex" xmlns:cx3="http://schemas.microsoft.com/office/drawing/2016/5/9/chartex" xmlns:cx2="http://schemas.microsoft.com/office/drawing/2015/10/21/chartex">
             <w:pict>
               <v:shapetype w14:anchorId="17658523" id="_x0000_t32" coordsize="21600,21600" o:spt="32" o:oned="t" path="m,l21600,21600e" filled="f">
                 <v:path arrowok="t" fillok="f" o:connecttype="none"/>
@@ -2160,7 +2363,7 @@
               </wp:anchor>
             </w:drawing>
           </mc:Choice>
-          <mc:Fallback>
+          <mc:Fallback xmlns:w16cid="http://schemas.microsoft.com/office/word/2016/wordml/cid" xmlns:am3d="http://schemas.microsoft.com/office/drawing/2017/model3d" xmlns:aink="http://schemas.microsoft.com/office/drawing/2016/ink" xmlns:cx8="http://schemas.microsoft.com/office/drawing/2016/5/14/chartex" xmlns:cx7="http://schemas.microsoft.com/office/drawing/2016/5/13/chartex" xmlns:cx6="http://schemas.microsoft.com/office/drawing/2016/5/12/chartex" xmlns:cx5="http://schemas.microsoft.com/office/drawing/2016/5/11/chartex" xmlns:cx4="http://schemas.microsoft.com/office/drawing/2016/5/10/chartex" xmlns:cx3="http://schemas.microsoft.com/office/drawing/2016/5/9/chartex" xmlns:cx2="http://schemas.microsoft.com/office/drawing/2015/10/21/chartex">
             <w:pict>
               <v:shape w14:anchorId="2AD49FA7" id="Text Box 8" o:spid="_x0000_s1029" type="#_x0000_t202" style="position:absolute;margin-left:263.35pt;margin-top:162.9pt;width:75.9pt;height:63.55pt;z-index:251665408;visibility:visible;mso-wrap-style:square;mso-width-percent:0;mso-height-percent:200;mso-wrap-distance-left:9pt;mso-wrap-distance-top:0;mso-wrap-distance-right:9pt;mso-wrap-distance-bottom:0;mso-position-horizontal:absolute;mso-position-horizontal-relative:text;mso-position-vertical:absolute;mso-position-vertical-relative:text;mso-width-percent:0;mso-height-percent:200;mso-width-relative:margin;mso-height-relative:margin;v-text-anchor:top" o:gfxdata="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" filled="f" stroked="f">
                 <v:textbox style="mso-fit-shape-to-text:t">
@@ -2284,7 +2487,7 @@
               </wp:anchor>
             </w:drawing>
           </mc:Choice>
-          <mc:Fallback>
+          <mc:Fallback xmlns:w16cid="http://schemas.microsoft.com/office/word/2016/wordml/cid" xmlns:am3d="http://schemas.microsoft.com/office/drawing/2017/model3d" xmlns:aink="http://schemas.microsoft.com/office/drawing/2016/ink" xmlns:cx8="http://schemas.microsoft.com/office/drawing/2016/5/14/chartex" xmlns:cx7="http://schemas.microsoft.com/office/drawing/2016/5/13/chartex" xmlns:cx6="http://schemas.microsoft.com/office/drawing/2016/5/12/chartex" xmlns:cx5="http://schemas.microsoft.com/office/drawing/2016/5/11/chartex" xmlns:cx4="http://schemas.microsoft.com/office/drawing/2016/5/10/chartex" xmlns:cx3="http://schemas.microsoft.com/office/drawing/2016/5/9/chartex" xmlns:cx2="http://schemas.microsoft.com/office/drawing/2015/10/21/chartex">
             <w:pict>
               <v:shape w14:anchorId="2AD49FA8" id="Text Box 10" o:spid="_x0000_s1030" type="#_x0000_t202" style="position:absolute;margin-left:171.45pt;margin-top:45.85pt;width:148.25pt;height:109.85pt;z-index:251667456;visibility:visible;mso-wrap-style:square;mso-width-percent:0;mso-height-percent:200;mso-wrap-distance-left:9pt;mso-wrap-distance-top:0;mso-wrap-distance-right:9pt;mso-wrap-distance-bottom:0;mso-position-horizontal:absolute;mso-position-horizontal-relative:text;mso-position-vertical:absolute;mso-position-vertical-relative:text;mso-width-percent:0;mso-height-percent:200;mso-width-relative:margin;mso-height-relative:margin;v-text-anchor:top" o:gfxdata="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" filled="f" stroked="f">
                 <v:textbox style="mso-fit-shape-to-text:t">
@@ -2332,7 +2535,7 @@
                     </pic:cNvPicPr>
                   </pic:nvPicPr>
                   <pic:blipFill>
-                    <a:blip r:embed="rId28" cstate="print"/>
+                    <a:blip r:embed="rId31" cstate="print"/>
                     <a:srcRect/>
                     <a:stretch>
                       <a:fillRect/>
@@ -2374,121 +2577,8 @@
         <w:t xml:space="preserve">Once the system kicks off, there should not be a reason to do more than watch the system run. </w:t>
       </w:r>
     </w:p>
-    <w:p>
-      <w:r>
-        <w:br w:type="page"/>
-      </w:r>
-    </w:p>
-    <w:p>
-      <w:pPr>
-        <w:rPr>
-          <w:b/>
-          <w:bCs/>
-        </w:rPr>
-      </w:pPr>
-      <w:r>
-        <w:rPr>
-          <w:u w:val="single"/>
-        </w:rPr>
-        <w:lastRenderedPageBreak/>
-        <w:t>6/4/2019</w:t>
-      </w:r>
-      <w:r>
-        <w:rPr>
-          <w:u w:val="single"/>
-        </w:rPr>
-        <w:t>:</w:t>
-      </w:r>
-      <w:r>
-        <w:t xml:space="preserve"> </w:t>
-      </w:r>
-      <w:r>
-        <w:rPr>
-          <w:b/>
-          <w:bCs/>
-        </w:rPr>
-        <w:t>Upgrade/port to Python 3.7.3</w:t>
-      </w:r>
-    </w:p>
-    <w:p>
-      <w:r>
-        <w:t>__UNOFFICIAL__ Additional Installs (pip):</w:t>
-      </w:r>
-    </w:p>
-    <w:p>
-      <w:pPr>
-        <w:pStyle w:val="ListParagraph"/>
-        <w:numPr>
-          <w:ilvl w:val="0"/>
-          <w:numId w:val="4"/>
-        </w:numPr>
-      </w:pPr>
-      <w:r>
-        <w:t>SIP</w:t>
-      </w:r>
-    </w:p>
-    <w:p>
-      <w:pPr>
-        <w:pStyle w:val="ListParagraph"/>
-        <w:numPr>
-          <w:ilvl w:val="0"/>
-          <w:numId w:val="4"/>
-        </w:numPr>
-      </w:pPr>
-      <w:r>
-        <w:t>matplotlib</w:t>
-      </w:r>
-    </w:p>
-    <w:p>
-      <w:pPr>
-        <w:pStyle w:val="ListParagraph"/>
-        <w:numPr>
-          <w:ilvl w:val="0"/>
-          <w:numId w:val="4"/>
-        </w:numPr>
-      </w:pPr>
-      <w:r>
-        <w:t>email</w:t>
-      </w:r>
-    </w:p>
-    <w:p>
-      <w:pPr>
-        <w:pStyle w:val="ListParagraph"/>
-        <w:numPr>
-          <w:ilvl w:val="0"/>
-          <w:numId w:val="4"/>
-        </w:numPr>
-      </w:pPr>
-      <w:r>
-        <w:t>PyQtWebEngine</w:t>
-      </w:r>
-    </w:p>
-    <w:p>
-      <w:pPr>
-        <w:pStyle w:val="ListParagraph"/>
-        <w:numPr>
-          <w:ilvl w:val="0"/>
-          <w:numId w:val="4"/>
-        </w:numPr>
-      </w:pPr>
-      <w:r>
-        <w:t>MySQL</w:t>
-      </w:r>
-    </w:p>
-    <w:p>
-      <w:pPr>
-        <w:pStyle w:val="ListParagraph"/>
-        <w:numPr>
-          <w:ilvl w:val="0"/>
-          <w:numId w:val="4"/>
-        </w:numPr>
-      </w:pPr>
-      <w:r>
-        <w:t>serial</w:t>
-      </w:r>
-      <w:bookmarkStart w:id="0" w:name="_GoBack"/>
-      <w:bookmarkEnd w:id="0"/>
-    </w:p>
+    <w:p/>
+    <w:p/>
     <w:sectPr>
       <w:pgSz w:w="12240" w:h="15840"/>
       <w:pgMar w:top="1440" w:right="1440" w:bottom="1440" w:left="1440" w:header="720" w:footer="720" w:gutter="0"/>
@@ -2499,8 +2589,58 @@
 </w:document>
 </file>
 
+<file path=word/endnotes.xml><?xml version="1.0" encoding="utf-8"?>
+<w:endnotes xmlns:wpc="http://schemas.microsoft.com/office/word/2010/wordprocessingCanvas" xmlns:cx="http://schemas.microsoft.com/office/drawing/2014/chartex" xmlns:cx1="http://schemas.microsoft.com/office/drawing/2015/9/8/chartex" xmlns:mc="http://schemas.openxmlformats.org/markup-compatibility/2006" xmlns:o="urn:schemas-microsoft-com:office:office" xmlns:r="http://schemas.openxmlformats.org/officeDocument/2006/relationships" xmlns:m="http://schemas.openxmlformats.org/officeDocument/2006/math" xmlns:v="urn:schemas-microsoft-com:vml" xmlns:wp14="http://schemas.microsoft.com/office/word/2010/wordprocessingDrawing" xmlns:wp="http://schemas.openxmlformats.org/drawingml/2006/wordprocessingDrawing" xmlns:w10="urn:schemas-microsoft-com:office:word" xmlns:w="http://schemas.openxmlformats.org/wordprocessingml/2006/main" xmlns:w14="http://schemas.microsoft.com/office/word/2010/wordml" xmlns:w15="http://schemas.microsoft.com/office/word/2012/wordml" xmlns:w16se="http://schemas.microsoft.com/office/word/2015/wordml/symex" xmlns:wpg="http://schemas.microsoft.com/office/word/2010/wordprocessingGroup" xmlns:wpi="http://schemas.microsoft.com/office/word/2010/wordprocessingInk" xmlns:wne="http://schemas.microsoft.com/office/word/2006/wordml" xmlns:wps="http://schemas.microsoft.com/office/word/2010/wordprocessingShape" mc:Ignorable="w14 w15 w16se wp14">
+  <w:endnote w:type="separator" w:id="-1">
+    <w:p>
+      <w:pPr>
+        <w:spacing w:after="0" w:line="240" w:lineRule="auto"/>
+      </w:pPr>
+      <w:r>
+        <w:separator/>
+      </w:r>
+    </w:p>
+  </w:endnote>
+  <w:endnote w:type="continuationSeparator" w:id="0">
+    <w:p>
+      <w:pPr>
+        <w:spacing w:after="0" w:line="240" w:lineRule="auto"/>
+      </w:pPr>
+      <w:r>
+        <w:continuationSeparator/>
+      </w:r>
+    </w:p>
+  </w:endnote>
+</w:endnotes>
+</file>
+
+<file path=word/footnotes.xml><?xml version="1.0" encoding="utf-8"?>
+<w:footnotes xmlns:wpc="http://schemas.microsoft.com/office/word/2010/wordprocessingCanvas" xmlns:cx="http://schemas.microsoft.com/office/drawing/2014/chartex" xmlns:cx1="http://schemas.microsoft.com/office/drawing/2015/9/8/chartex" xmlns:mc="http://schemas.openxmlformats.org/markup-compatibility/2006" xmlns:o="urn:schemas-microsoft-com:office:office" xmlns:r="http://schemas.openxmlformats.org/officeDocument/2006/relationships" xmlns:m="http://schemas.openxmlformats.org/officeDocument/2006/math" xmlns:v="urn:schemas-microsoft-com:vml" xmlns:wp14="http://schemas.microsoft.com/office/word/2010/wordprocessingDrawing" xmlns:wp="http://schemas.openxmlformats.org/drawingml/2006/wordprocessingDrawing" xmlns:w10="urn:schemas-microsoft-com:office:word" xmlns:w="http://schemas.openxmlformats.org/wordprocessingml/2006/main" xmlns:w14="http://schemas.microsoft.com/office/word/2010/wordml" xmlns:w15="http://schemas.microsoft.com/office/word/2012/wordml" xmlns:w16se="http://schemas.microsoft.com/office/word/2015/wordml/symex" xmlns:wpg="http://schemas.microsoft.com/office/word/2010/wordprocessingGroup" xmlns:wpi="http://schemas.microsoft.com/office/word/2010/wordprocessingInk" xmlns:wne="http://schemas.microsoft.com/office/word/2006/wordml" xmlns:wps="http://schemas.microsoft.com/office/word/2010/wordprocessingShape" mc:Ignorable="w14 w15 w16se wp14">
+  <w:footnote w:type="separator" w:id="-1">
+    <w:p>
+      <w:pPr>
+        <w:spacing w:after="0" w:line="240" w:lineRule="auto"/>
+      </w:pPr>
+      <w:r>
+        <w:separator/>
+      </w:r>
+    </w:p>
+  </w:footnote>
+  <w:footnote w:type="continuationSeparator" w:id="0">
+    <w:p>
+      <w:pPr>
+        <w:spacing w:after="0" w:line="240" w:lineRule="auto"/>
+      </w:pPr>
+      <w:r>
+        <w:continuationSeparator/>
+      </w:r>
+    </w:p>
+  </w:footnote>
+</w:footnotes>
+</file>
+
 <file path=word/numbering.xml><?xml version="1.0" encoding="utf-8"?>
-<w:numbering xmlns:wpc="http://schemas.microsoft.com/office/word/2010/wordprocessingCanvas" xmlns:cx="http://schemas.microsoft.com/office/drawing/2014/chartex" xmlns:cx1="http://schemas.microsoft.com/office/drawing/2015/9/8/chartex" xmlns:cx2="http://schemas.microsoft.com/office/drawing/2015/10/21/chartex" xmlns:cx3="http://schemas.microsoft.com/office/drawing/2016/5/9/chartex" xmlns:cx4="http://schemas.microsoft.com/office/drawing/2016/5/10/chartex" xmlns:cx5="http://schemas.microsoft.com/office/drawing/2016/5/11/chartex" xmlns:cx6="http://schemas.microsoft.com/office/drawing/2016/5/12/chartex" xmlns:cx7="http://schemas.microsoft.com/office/drawing/2016/5/13/chartex" xmlns:cx8="http://schemas.microsoft.com/office/drawing/2016/5/14/chartex" xmlns:mc="http://schemas.openxmlformats.org/markup-compatibility/2006" xmlns:aink="http://schemas.microsoft.com/office/drawing/2016/ink" xmlns:am3d="http://schemas.microsoft.com/office/drawing/2017/model3d" xmlns:o="urn:schemas-microsoft-com:office:office" xmlns:r="http://schemas.openxmlformats.org/officeDocument/2006/relationships" xmlns:m="http://schemas.openxmlformats.org/officeDocument/2006/math" xmlns:v="urn:schemas-microsoft-com:vml" xmlns:wp14="http://schemas.microsoft.com/office/word/2010/wordprocessingDrawing" xmlns:wp="http://schemas.openxmlformats.org/drawingml/2006/wordprocessingDrawing" xmlns:w10="urn:schemas-microsoft-com:office:word" xmlns:w="http://schemas.openxmlformats.org/wordprocessingml/2006/main" xmlns:w14="http://schemas.microsoft.com/office/word/2010/wordml" xmlns:w15="http://schemas.microsoft.com/office/word/2012/wordml" xmlns:w16cid="http://schemas.microsoft.com/office/word/2016/wordml/cid" xmlns:w16se="http://schemas.microsoft.com/office/word/2015/wordml/symex" xmlns:wpg="http://schemas.microsoft.com/office/word/2010/wordprocessingGroup" xmlns:wpi="http://schemas.microsoft.com/office/word/2010/wordprocessingInk" xmlns:wne="http://schemas.microsoft.com/office/word/2006/wordml" xmlns:wps="http://schemas.microsoft.com/office/word/2010/wordprocessingShape" mc:Ignorable="w14 w15 w16se w16cid wp14">
+<w:numbering xmlns:wpc="http://schemas.microsoft.com/office/word/2010/wordprocessingCanvas" xmlns:cx="http://schemas.microsoft.com/office/drawing/2014/chartex" xmlns:cx1="http://schemas.microsoft.com/office/drawing/2015/9/8/chartex" xmlns:mc="http://schemas.openxmlformats.org/markup-compatibility/2006" xmlns:o="urn:schemas-microsoft-com:office:office" xmlns:r="http://schemas.openxmlformats.org/officeDocument/2006/relationships" xmlns:m="http://schemas.openxmlformats.org/officeDocument/2006/math" xmlns:v="urn:schemas-microsoft-com:vml" xmlns:wp14="http://schemas.microsoft.com/office/word/2010/wordprocessingDrawing" xmlns:wp="http://schemas.openxmlformats.org/drawingml/2006/wordprocessingDrawing" xmlns:w10="urn:schemas-microsoft-com:office:word" xmlns:w="http://schemas.openxmlformats.org/wordprocessingml/2006/main" xmlns:w14="http://schemas.microsoft.com/office/word/2010/wordml" xmlns:w15="http://schemas.microsoft.com/office/word/2012/wordml" xmlns:w16se="http://schemas.microsoft.com/office/word/2015/wordml/symex" xmlns:wpg="http://schemas.microsoft.com/office/word/2010/wordprocessingGroup" xmlns:wpi="http://schemas.microsoft.com/office/word/2010/wordprocessingInk" xmlns:wne="http://schemas.microsoft.com/office/word/2006/wordml" xmlns:wps="http://schemas.microsoft.com/office/word/2010/wordprocessingShape" mc:Ignorable="w14 w15 w16se wp14">
   <w:abstractNum w:abstractNumId="0" w15:restartNumberingAfterBreak="0">
     <w:nsid w:val="0D5C2F51"/>
     <w:multiLevelType w:val="hybridMultilevel"/>
@@ -2588,6 +2728,155 @@
     </w:lvl>
   </w:abstractNum>
   <w:abstractNum w:abstractNumId="1" w15:restartNumberingAfterBreak="0">
+    <w:nsid w:val="154356DF"/>
+    <w:multiLevelType w:val="multilevel"/>
+    <w:tmpl w:val="F46C62E2"/>
+    <w:lvl w:ilvl="0">
+      <w:start w:val="1"/>
+      <w:numFmt w:val="bullet"/>
+      <w:lvlText w:val=""/>
+      <w:lvlJc w:val="left"/>
+      <w:pPr>
+        <w:tabs>
+          <w:tab w:val="num" w:pos="1800"/>
+        </w:tabs>
+        <w:ind w:left="1800" w:hanging="360"/>
+      </w:pPr>
+      <w:rPr>
+        <w:rFonts w:ascii="Symbol" w:hAnsi="Symbol" w:hint="default"/>
+        <w:sz w:val="20"/>
+      </w:rPr>
+    </w:lvl>
+    <w:lvl w:ilvl="1" w:tentative="1">
+      <w:start w:val="1"/>
+      <w:numFmt w:val="bullet"/>
+      <w:lvlText w:val="o"/>
+      <w:lvlJc w:val="left"/>
+      <w:pPr>
+        <w:tabs>
+          <w:tab w:val="num" w:pos="2520"/>
+        </w:tabs>
+        <w:ind w:left="2520" w:hanging="360"/>
+      </w:pPr>
+      <w:rPr>
+        <w:rFonts w:ascii="Courier New" w:hAnsi="Courier New" w:hint="default"/>
+        <w:sz w:val="20"/>
+      </w:rPr>
+    </w:lvl>
+    <w:lvl w:ilvl="2" w:tentative="1">
+      <w:start w:val="1"/>
+      <w:numFmt w:val="bullet"/>
+      <w:lvlText w:val=""/>
+      <w:lvlJc w:val="left"/>
+      <w:pPr>
+        <w:tabs>
+          <w:tab w:val="num" w:pos="3240"/>
+        </w:tabs>
+        <w:ind w:left="3240" w:hanging="360"/>
+      </w:pPr>
+      <w:rPr>
+        <w:rFonts w:ascii="Wingdings" w:hAnsi="Wingdings" w:hint="default"/>
+        <w:sz w:val="20"/>
+      </w:rPr>
+    </w:lvl>
+    <w:lvl w:ilvl="3" w:tentative="1">
+      <w:start w:val="1"/>
+      <w:numFmt w:val="bullet"/>
+      <w:lvlText w:val=""/>
+      <w:lvlJc w:val="left"/>
+      <w:pPr>
+        <w:tabs>
+          <w:tab w:val="num" w:pos="3960"/>
+        </w:tabs>
+        <w:ind w:left="3960" w:hanging="360"/>
+      </w:pPr>
+      <w:rPr>
+        <w:rFonts w:ascii="Wingdings" w:hAnsi="Wingdings" w:hint="default"/>
+        <w:sz w:val="20"/>
+      </w:rPr>
+    </w:lvl>
+    <w:lvl w:ilvl="4" w:tentative="1">
+      <w:start w:val="1"/>
+      <w:numFmt w:val="bullet"/>
+      <w:lvlText w:val=""/>
+      <w:lvlJc w:val="left"/>
+      <w:pPr>
+        <w:tabs>
+          <w:tab w:val="num" w:pos="4680"/>
+        </w:tabs>
+        <w:ind w:left="4680" w:hanging="360"/>
+      </w:pPr>
+      <w:rPr>
+        <w:rFonts w:ascii="Wingdings" w:hAnsi="Wingdings" w:hint="default"/>
+        <w:sz w:val="20"/>
+      </w:rPr>
+    </w:lvl>
+    <w:lvl w:ilvl="5" w:tentative="1">
+      <w:start w:val="1"/>
+      <w:numFmt w:val="bullet"/>
+      <w:lvlText w:val=""/>
+      <w:lvlJc w:val="left"/>
+      <w:pPr>
+        <w:tabs>
+          <w:tab w:val="num" w:pos="5400"/>
+        </w:tabs>
+        <w:ind w:left="5400" w:hanging="360"/>
+      </w:pPr>
+      <w:rPr>
+        <w:rFonts w:ascii="Wingdings" w:hAnsi="Wingdings" w:hint="default"/>
+        <w:sz w:val="20"/>
+      </w:rPr>
+    </w:lvl>
+    <w:lvl w:ilvl="6" w:tentative="1">
+      <w:start w:val="1"/>
+      <w:numFmt w:val="bullet"/>
+      <w:lvlText w:val=""/>
+      <w:lvlJc w:val="left"/>
+      <w:pPr>
+        <w:tabs>
+          <w:tab w:val="num" w:pos="6120"/>
+        </w:tabs>
+        <w:ind w:left="6120" w:hanging="360"/>
+      </w:pPr>
+      <w:rPr>
+        <w:rFonts w:ascii="Wingdings" w:hAnsi="Wingdings" w:hint="default"/>
+        <w:sz w:val="20"/>
+      </w:rPr>
+    </w:lvl>
+    <w:lvl w:ilvl="7" w:tentative="1">
+      <w:start w:val="1"/>
+      <w:numFmt w:val="bullet"/>
+      <w:lvlText w:val=""/>
+      <w:lvlJc w:val="left"/>
+      <w:pPr>
+        <w:tabs>
+          <w:tab w:val="num" w:pos="6840"/>
+        </w:tabs>
+        <w:ind w:left="6840" w:hanging="360"/>
+      </w:pPr>
+      <w:rPr>
+        <w:rFonts w:ascii="Wingdings" w:hAnsi="Wingdings" w:hint="default"/>
+        <w:sz w:val="20"/>
+      </w:rPr>
+    </w:lvl>
+    <w:lvl w:ilvl="8" w:tentative="1">
+      <w:start w:val="1"/>
+      <w:numFmt w:val="bullet"/>
+      <w:lvlText w:val=""/>
+      <w:lvlJc w:val="left"/>
+      <w:pPr>
+        <w:tabs>
+          <w:tab w:val="num" w:pos="7560"/>
+        </w:tabs>
+        <w:ind w:left="7560" w:hanging="360"/>
+      </w:pPr>
+      <w:rPr>
+        <w:rFonts w:ascii="Wingdings" w:hAnsi="Wingdings" w:hint="default"/>
+        <w:sz w:val="20"/>
+      </w:rPr>
+    </w:lvl>
+  </w:abstractNum>
+  <w:abstractNum w:abstractNumId="2" w15:restartNumberingAfterBreak="0">
     <w:nsid w:val="234D76AC"/>
     <w:multiLevelType w:val="hybridMultilevel"/>
     <w:tmpl w:val="122EF664"/>
@@ -2700,7 +2989,7 @@
       </w:rPr>
     </w:lvl>
   </w:abstractNum>
-  <w:abstractNum w:abstractNumId="2" w15:restartNumberingAfterBreak="0">
+  <w:abstractNum w:abstractNumId="3" w15:restartNumberingAfterBreak="0">
     <w:nsid w:val="59B77A64"/>
     <w:multiLevelType w:val="multilevel"/>
     <w:tmpl w:val="533EDE6A"/>
@@ -2849,7 +3138,7 @@
       </w:rPr>
     </w:lvl>
   </w:abstractNum>
-  <w:abstractNum w:abstractNumId="3" w15:restartNumberingAfterBreak="0">
+  <w:abstractNum w:abstractNumId="4" w15:restartNumberingAfterBreak="0">
     <w:nsid w:val="5EE7030F"/>
     <w:multiLevelType w:val="hybridMultilevel"/>
     <w:tmpl w:val="F6C0DC18"/>
@@ -2939,19 +3228,22 @@
     <w:abstractNumId w:val="0"/>
   </w:num>
   <w:num w:numId="2">
+    <w:abstractNumId w:val="3"/>
+  </w:num>
+  <w:num w:numId="3">
+    <w:abstractNumId w:val="4"/>
+  </w:num>
+  <w:num w:numId="4">
     <w:abstractNumId w:val="2"/>
   </w:num>
-  <w:num w:numId="3">
-    <w:abstractNumId w:val="3"/>
-  </w:num>
-  <w:num w:numId="4">
+  <w:num w:numId="5">
     <w:abstractNumId w:val="1"/>
   </w:num>
 </w:numbering>
 </file>
 
 <file path=word/styles.xml><?xml version="1.0" encoding="utf-8"?>
-<w:styles xmlns:mc="http://schemas.openxmlformats.org/markup-compatibility/2006" xmlns:r="http://schemas.openxmlformats.org/officeDocument/2006/relationships" xmlns:w="http://schemas.openxmlformats.org/wordprocessingml/2006/main" xmlns:w14="http://schemas.microsoft.com/office/word/2010/wordml" xmlns:w15="http://schemas.microsoft.com/office/word/2012/wordml" xmlns:w16cid="http://schemas.microsoft.com/office/word/2016/wordml/cid" xmlns:w16se="http://schemas.microsoft.com/office/word/2015/wordml/symex" mc:Ignorable="w14 w15 w16se w16cid">
+<w:styles xmlns:mc="http://schemas.openxmlformats.org/markup-compatibility/2006" xmlns:r="http://schemas.openxmlformats.org/officeDocument/2006/relationships" xmlns:w="http://schemas.openxmlformats.org/wordprocessingml/2006/main" xmlns:w14="http://schemas.microsoft.com/office/word/2010/wordml" xmlns:w15="http://schemas.microsoft.com/office/word/2012/wordml" xmlns:w16se="http://schemas.microsoft.com/office/word/2015/wordml/symex" mc:Ignorable="w14 w15 w16se">
   <w:docDefaults>
     <w:rPrDefault>
       <w:rPr>
@@ -2967,7 +3259,7 @@
       </w:pPr>
     </w:pPrDefault>
   </w:docDefaults>
-  <w:latentStyles w:defLockedState="0" w:defUIPriority="99" w:defSemiHidden="0" w:defUnhideWhenUsed="0" w:defQFormat="0" w:count="376">
+  <w:latentStyles w:defLockedState="0" w:defUIPriority="99" w:defSemiHidden="0" w:defUnhideWhenUsed="0" w:defQFormat="0" w:count="371">
     <w:lsdException w:name="Normal" w:uiPriority="0" w:qFormat="1"/>
     <w:lsdException w:name="heading 1" w:uiPriority="9" w:qFormat="1"/>
     <w:lsdException w:name="heading 2" w:semiHidden="1" w:uiPriority="9" w:unhideWhenUsed="1" w:qFormat="1"/>
@@ -3339,11 +3631,6 @@
     <w:lsdException w:name="List Table 5 Dark Accent 6" w:uiPriority="50"/>
     <w:lsdException w:name="List Table 6 Colorful Accent 6" w:uiPriority="51"/>
     <w:lsdException w:name="List Table 7 Colorful Accent 6" w:uiPriority="52"/>
-    <w:lsdException w:name="Mention" w:semiHidden="1" w:unhideWhenUsed="1"/>
-    <w:lsdException w:name="Smart Hyperlink" w:semiHidden="1" w:unhideWhenUsed="1"/>
-    <w:lsdException w:name="Hashtag" w:semiHidden="1" w:unhideWhenUsed="1"/>
-    <w:lsdException w:name="Unresolved Mention" w:semiHidden="1" w:unhideWhenUsed="1"/>
-    <w:lsdException w:name="Smart Link" w:semiHidden="1" w:unhideWhenUsed="1"/>
   </w:latentStyles>
   <w:style w:type="paragraph" w:default="1" w:styleId="Normal">
     <w:name w:val="Normal"/>
@@ -3427,6 +3714,62 @@
       <w:sz w:val="16"/>
       <w:szCs w:val="16"/>
     </w:rPr>
+  </w:style>
+  <w:style w:type="character" w:styleId="FollowedHyperlink">
+    <w:name w:val="FollowedHyperlink"/>
+    <w:basedOn w:val="DefaultParagraphFont"/>
+    <w:uiPriority w:val="99"/>
+    <w:semiHidden/>
+    <w:unhideWhenUsed/>
+    <w:rsid w:val="000D707B"/>
+    <w:rPr>
+      <w:color w:val="800080" w:themeColor="followedHyperlink"/>
+      <w:u w:val="single"/>
+    </w:rPr>
+  </w:style>
+  <w:style w:type="paragraph" w:styleId="Header">
+    <w:name w:val="header"/>
+    <w:basedOn w:val="Normal"/>
+    <w:link w:val="HeaderChar"/>
+    <w:uiPriority w:val="99"/>
+    <w:unhideWhenUsed/>
+    <w:rsid w:val="002E108F"/>
+    <w:pPr>
+      <w:tabs>
+        <w:tab w:val="center" w:pos="4680"/>
+        <w:tab w:val="right" w:pos="9360"/>
+      </w:tabs>
+      <w:spacing w:after="0" w:line="240" w:lineRule="auto"/>
+    </w:pPr>
+  </w:style>
+  <w:style w:type="character" w:customStyle="1" w:styleId="HeaderChar">
+    <w:name w:val="Header Char"/>
+    <w:basedOn w:val="DefaultParagraphFont"/>
+    <w:link w:val="Header"/>
+    <w:uiPriority w:val="99"/>
+    <w:rsid w:val="002E108F"/>
+  </w:style>
+  <w:style w:type="paragraph" w:styleId="Footer">
+    <w:name w:val="footer"/>
+    <w:basedOn w:val="Normal"/>
+    <w:link w:val="FooterChar"/>
+    <w:uiPriority w:val="99"/>
+    <w:unhideWhenUsed/>
+    <w:rsid w:val="002E108F"/>
+    <w:pPr>
+      <w:tabs>
+        <w:tab w:val="center" w:pos="4680"/>
+        <w:tab w:val="right" w:pos="9360"/>
+      </w:tabs>
+      <w:spacing w:after="0" w:line="240" w:lineRule="auto"/>
+    </w:pPr>
+  </w:style>
+  <w:style w:type="character" w:customStyle="1" w:styleId="FooterChar">
+    <w:name w:val="Footer Char"/>
+    <w:basedOn w:val="DefaultParagraphFont"/>
+    <w:link w:val="Footer"/>
+    <w:uiPriority w:val="99"/>
+    <w:rsid w:val="002E108F"/>
   </w:style>
 </w:styles>
 </file>
@@ -3717,6 +4060,12 @@
 </file>
 
 <file path=customXml/item1.xml><?xml version="1.0" encoding="utf-8"?>
+<p:properties xmlns:p="http://schemas.microsoft.com/office/2006/metadata/properties" xmlns:xsi="http://www.w3.org/2001/XMLSchema-instance" xmlns:pc="http://schemas.microsoft.com/office/infopath/2007/PartnerControls">
+  <documentManagement/>
+</p:properties>
+</file>
+
+<file path=customXml/item2.xml><?xml version="1.0" encoding="utf-8"?>
 <?mso-contentType ?>
 <FormTemplates xmlns="http://schemas.microsoft.com/sharepoint/v3/contenttype/forms">
   <Display>DocumentLibraryForm</Display>
@@ -3725,15 +4074,9 @@
 </FormTemplates>
 </file>
 
-<file path=customXml/item2.xml><?xml version="1.0" encoding="utf-8"?>
-<p:properties xmlns:p="http://schemas.microsoft.com/office/2006/metadata/properties" xmlns:xsi="http://www.w3.org/2001/XMLSchema-instance" xmlns:pc="http://schemas.microsoft.com/office/infopath/2007/PartnerControls">
-  <documentManagement/>
-</p:properties>
-</file>
-
 <file path=customXml/item3.xml><?xml version="1.0" encoding="utf-8"?>
-<ct:contentTypeSchema xmlns:ct="http://schemas.microsoft.com/office/2006/metadata/contentType" xmlns:ma="http://schemas.microsoft.com/office/2006/metadata/properties/metaAttributes" ct:_="" ma:_="" ma:contentTypeName="Document" ma:contentTypeID="0x010100DA53FE50C347D144A46ECF177753E2DA" ma:contentTypeVersion="6" ma:contentTypeDescription="Create a new document." ma:contentTypeScope="" ma:versionID="99d519761934379c147a8704f5013027">
-  <xsd:schema xmlns:xsd="http://www.w3.org/2001/XMLSchema" xmlns:xs="http://www.w3.org/2001/XMLSchema" xmlns:p="http://schemas.microsoft.com/office/2006/metadata/properties" xmlns:ns2="8f340f4e-6155-4238-b1b4-885934798330" xmlns:ns3="d8074e56-fb29-4281-8178-a01a2b90db43" targetNamespace="http://schemas.microsoft.com/office/2006/metadata/properties" ma:root="true" ma:fieldsID="bc2a8ff338cfd630c89bd72f06b79adb" ns2:_="" ns3:_="">
+<ct:contentTypeSchema xmlns:ct="http://schemas.microsoft.com/office/2006/metadata/contentType" xmlns:ma="http://schemas.microsoft.com/office/2006/metadata/properties/metaAttributes" ct:_="" ma:_="" ma:contentTypeName="Document" ma:contentTypeID="0x010100DA53FE50C347D144A46ECF177753E2DA" ma:contentTypeVersion="10" ma:contentTypeDescription="Create a new document." ma:contentTypeScope="" ma:versionID="ef3af59370f8a38041ca46a820d9558d">
+  <xsd:schema xmlns:xsd="http://www.w3.org/2001/XMLSchema" xmlns:xs="http://www.w3.org/2001/XMLSchema" xmlns:p="http://schemas.microsoft.com/office/2006/metadata/properties" xmlns:ns2="8f340f4e-6155-4238-b1b4-885934798330" xmlns:ns3="d8074e56-fb29-4281-8178-a01a2b90db43" targetNamespace="http://schemas.microsoft.com/office/2006/metadata/properties" ma:root="true" ma:fieldsID="2d2460e35da5ef9cc8df9041a5f72db3" ns2:_="" ns3:_="">
     <xsd:import namespace="8f340f4e-6155-4238-b1b4-885934798330"/>
     <xsd:import namespace="d8074e56-fb29-4281-8178-a01a2b90db43"/>
     <xsd:element name="properties">
@@ -3748,6 +4091,10 @@
                 <xsd:element ref="ns3:SharedWithDetails" minOccurs="0"/>
                 <xsd:element ref="ns2:MediaServiceDateTaken" minOccurs="0"/>
                 <xsd:element ref="ns2:MediaServiceAutoTags" minOccurs="0"/>
+                <xsd:element ref="ns2:MediaServiceLocation" minOccurs="0"/>
+                <xsd:element ref="ns2:MediaServiceOCR" minOccurs="0"/>
+                <xsd:element ref="ns2:MediaServiceEventHashCode" minOccurs="0"/>
+                <xsd:element ref="ns2:MediaServiceGenerationTime" minOccurs="0"/>
               </xsd:all>
             </xsd:complexType>
           </xsd:element>
@@ -3774,6 +4121,28 @@
       </xsd:simpleType>
     </xsd:element>
     <xsd:element name="MediaServiceAutoTags" ma:index="13" nillable="true" ma:displayName="MediaServiceAutoTags" ma:internalName="MediaServiceAutoTags" ma:readOnly="true">
+      <xsd:simpleType>
+        <xsd:restriction base="dms:Text"/>
+      </xsd:simpleType>
+    </xsd:element>
+    <xsd:element name="MediaServiceLocation" ma:index="14" nillable="true" ma:displayName="MediaServiceLocation" ma:internalName="MediaServiceLocation" ma:readOnly="true">
+      <xsd:simpleType>
+        <xsd:restriction base="dms:Text"/>
+      </xsd:simpleType>
+    </xsd:element>
+    <xsd:element name="MediaServiceOCR" ma:index="15" nillable="true" ma:displayName="MediaServiceOCR" ma:internalName="MediaServiceOCR" ma:readOnly="true">
+      <xsd:simpleType>
+        <xsd:restriction base="dms:Note">
+          <xsd:maxLength value="255"/>
+        </xsd:restriction>
+      </xsd:simpleType>
+    </xsd:element>
+    <xsd:element name="MediaServiceEventHashCode" ma:index="16" nillable="true" ma:displayName="MediaServiceEventHashCode" ma:hidden="true" ma:internalName="MediaServiceEventHashCode" ma:readOnly="true">
+      <xsd:simpleType>
+        <xsd:restriction base="dms:Text"/>
+      </xsd:simpleType>
+    </xsd:element>
+    <xsd:element name="MediaServiceGenerationTime" ma:index="17" nillable="true" ma:displayName="MediaServiceGenerationTime" ma:hidden="true" ma:internalName="MediaServiceGenerationTime" ma:readOnly="true">
       <xsd:simpleType>
         <xsd:restriction base="dms:Text"/>
       </xsd:simpleType>
@@ -3908,15 +4277,11 @@
 </ct:contentTypeSchema>
 </file>
 
-<file path=customXml/itemProps1.xml><?xml version="1.0" encoding="utf-8"?>
-<ds:datastoreItem xmlns:ds="http://schemas.openxmlformats.org/officeDocument/2006/customXml" ds:itemID="{B02269B8-A1A9-4FB2-9BD7-C1035C13DA71}">
-  <ds:schemaRefs>
-    <ds:schemaRef ds:uri="http://schemas.microsoft.com/sharepoint/v3/contenttype/forms"/>
-  </ds:schemaRefs>
-</ds:datastoreItem>
+<file path=customXml/item4.xml><?xml version="1.0" encoding="utf-8"?>
+<b:Sources xmlns:b="http://schemas.openxmlformats.org/officeDocument/2006/bibliography" xmlns="http://schemas.openxmlformats.org/officeDocument/2006/bibliography" SelectedStyle="\APASixthEditionOfficeOnline.xsl" StyleName="APA" Version="6"/>
 </file>
 
-<file path=customXml/itemProps2.xml><?xml version="1.0" encoding="utf-8"?>
+<file path=customXml/itemProps1.xml><?xml version="1.0" encoding="utf-8"?>
 <ds:datastoreItem xmlns:ds="http://schemas.openxmlformats.org/officeDocument/2006/customXml" ds:itemID="{B2DDD592-C5CD-4DDD-BA0F-61E77B06D295}">
   <ds:schemaRefs>
     <ds:schemaRef ds:uri="http://schemas.microsoft.com/office/2006/metadata/properties"/>
@@ -3925,21 +4290,22 @@
 </ds:datastoreItem>
 </file>
 
+<file path=customXml/itemProps2.xml><?xml version="1.0" encoding="utf-8"?>
+<ds:datastoreItem xmlns:ds="http://schemas.openxmlformats.org/officeDocument/2006/customXml" ds:itemID="{B02269B8-A1A9-4FB2-9BD7-C1035C13DA71}">
+  <ds:schemaRefs>
+    <ds:schemaRef ds:uri="http://schemas.microsoft.com/sharepoint/v3/contenttype/forms"/>
+  </ds:schemaRefs>
+</ds:datastoreItem>
+</file>
+
 <file path=customXml/itemProps3.xml><?xml version="1.0" encoding="utf-8"?>
-<ds:datastoreItem xmlns:ds="http://schemas.openxmlformats.org/officeDocument/2006/customXml" ds:itemID="{959C375E-25A2-4F71-A11A-8BC54CE156BE}">
+<ds:datastoreItem xmlns:ds="http://schemas.openxmlformats.org/officeDocument/2006/customXml" ds:itemID="{CC3BE1BD-3F62-47EF-9F89-0FE45033D99F}"/>
+</file>
+
+<file path=customXml/itemProps4.xml><?xml version="1.0" encoding="utf-8"?>
+<ds:datastoreItem xmlns:ds="http://schemas.openxmlformats.org/officeDocument/2006/customXml" ds:itemID="{0E2A4414-7587-43B6-83BF-E71D6C39B738}">
   <ds:schemaRefs>
-    <ds:schemaRef ds:uri="http://schemas.microsoft.com/office/2006/metadata/contentType"/>
-    <ds:schemaRef ds:uri="http://schemas.microsoft.com/office/2006/metadata/properties/metaAttributes"/>
-    <ds:schemaRef ds:uri="http://www.w3.org/2001/XMLSchema"/>
-    <ds:schemaRef ds:uri="http://schemas.microsoft.com/office/2006/metadata/properties"/>
-    <ds:schemaRef ds:uri="8f340f4e-6155-4238-b1b4-885934798330"/>
-    <ds:schemaRef ds:uri="d8074e56-fb29-4281-8178-a01a2b90db43"/>
-    <ds:schemaRef ds:uri="http://schemas.microsoft.com/office/2006/documentManagement/types"/>
-    <ds:schemaRef ds:uri="http://schemas.microsoft.com/office/infopath/2007/PartnerControls"/>
-    <ds:schemaRef ds:uri="http://schemas.openxmlformats.org/package/2006/metadata/core-properties"/>
-    <ds:schemaRef ds:uri="http://purl.org/dc/elements/1.1/"/>
-    <ds:schemaRef ds:uri="http://purl.org/dc/terms/"/>
-    <ds:schemaRef ds:uri="http://schemas.microsoft.com/internal/obd"/>
+    <ds:schemaRef ds:uri="http://schemas.openxmlformats.org/officeDocument/2006/bibliography"/>
   </ds:schemaRefs>
 </ds:datastoreItem>
 </file>
</xml_diff>